<commit_message>
added user stories to requirements doc
</commit_message>
<xml_diff>
--- a/Documents/RequirementsDocument/EECS2311_Group6_TAB2XML_RequirementsDocument.docx
+++ b/Documents/RequirementsDocument/EECS2311_Group6_TAB2XML_RequirementsDocument.docx
@@ -125,8 +125,8 @@
           </mc:Choice>
           <mc:Fallback>
             <w:pict>
-              <v:group w14:anchorId="56805364" id="Group 1" o:spid="_x0000_s1026" style="position:absolute;margin-left:-1in;margin-top:-1in;width:597pt;height:843pt;z-index:-251658240;mso-wrap-distance-top:9pt;mso-wrap-distance-bottom:9pt;mso-position-horizontal-relative:margin;mso-position-vertical-relative:margin" coordorigin="" coordsize="38100,53188" o:gfxdata="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">
-                <v:group id="Group 2" o:spid="_x0000_s1027" style="position:absolute;width:38099;height:53188" coordorigin="6293,2333" coordsize="37152,54180" o:gfxdata="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">
+              <v:group w14:anchorId="56805364" id="Group 1" o:spid="_x0000_s1026" style="position:absolute;margin-left:-1in;margin-top:-1in;width:597pt;height:843pt;z-index:-251658240;mso-wrap-distance-top:9pt;mso-wrap-distance-bottom:9pt;mso-position-horizontal-relative:margin;mso-position-vertical-relative:margin" coordorigin="" coordsize="38100,53188" o:gfxdata="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">
+                <v:group id="Group 2" o:spid="_x0000_s1027" style="position:absolute;width:38099;height:53188" coordorigin="6293,2333" coordsize="37152,54180" o:gfxdata="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">
                   <v:shapetype id="_x0000_t75" coordsize="21600,21600" o:spt="75" o:preferrelative="t" path="m@4@5l@4@11@9@11@9@5xe" filled="f" stroked="f">
                     <v:stroke joinstyle="miter"/>
                     <v:formulas>
@@ -146,10 +146,10 @@
                     <v:path o:extrusionok="f" gradientshapeok="t" o:connecttype="rect"/>
                     <o:lock v:ext="edit" aspectratio="t"/>
                   </v:shapetype>
-                  <v:shape id="Shape 3" o:spid="_x0000_s1028" type="#_x0000_t75" alt="18240-61143.jpg" style="position:absolute;left:6293;top:2333;width:37152;height:36876;visibility:visible;mso-wrap-style:square" o:preferrelative="f" o:gfxdata="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">
+                  <v:shape id="Shape 3" o:spid="_x0000_s1028" type="#_x0000_t75" alt="18240-61143.jpg" style="position:absolute;left:6293;top:2333;width:37152;height:36876;visibility:visible;mso-wrap-style:square" o:preferrelative="f" o:gfxdata="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">
                     <v:imagedata r:id="rId8" o:title="18240-61143" cropbottom="15959f" cropleft="12702f" cropright="19546f"/>
                   </v:shape>
-                  <v:rect id="Rectangle 4" o:spid="_x0000_s1029" style="position:absolute;left:6293;top:39209;width:37152;height:17304;visibility:visible;mso-wrap-style:square;v-text-anchor:middle" o:gfxdata="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" fillcolor="#900">
+                  <v:rect id="Rectangle 4" o:spid="_x0000_s1029" style="position:absolute;left:6293;top:39209;width:37152;height:17304;visibility:visible;mso-wrap-style:square;v-text-anchor:middle" o:gfxdata="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" fillcolor="#900">
                     <v:stroke startarrowwidth="narrow" startarrowlength="short" endarrowwidth="narrow" endarrowlength="short" joinstyle="round"/>
                     <v:textbox inset="2.53958mm,2.53958mm,2.53958mm,2.53958mm">
                       <w:txbxContent>
@@ -243,7 +243,7 @@
           </mc:Choice>
           <mc:Fallback>
             <w:pict>
-              <v:rect w14:anchorId="2D5D90E1" id="Rectangle 5" o:spid="_x0000_s1030" style="position:absolute;margin-left:46.5pt;margin-top:89.25pt;width:298.5pt;height:655.5pt;z-index:-251657216;visibility:visible;mso-wrap-style:square;mso-wrap-distance-left:9pt;mso-wrap-distance-top:9pt;mso-wrap-distance-right:9pt;mso-wrap-distance-bottom:9pt;mso-position-horizontal:absolute;mso-position-horizontal-relative:page;mso-position-vertical:absolute;mso-position-vertical-relative:page;v-text-anchor:middle" o:gfxdata="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">
+              <v:rect w14:anchorId="2D5D90E1" id="Rectangle 5" o:spid="_x0000_s1030" style="position:absolute;margin-left:46.5pt;margin-top:89.25pt;width:298.5pt;height:655.5pt;z-index:-251657216;visibility:visible;mso-wrap-style:square;mso-wrap-distance-left:9pt;mso-wrap-distance-top:9pt;mso-wrap-distance-right:9pt;mso-wrap-distance-bottom:9pt;mso-position-horizontal:absolute;mso-position-horizontal-relative:page;mso-position-vertical:absolute;mso-position-vertical-relative:page;v-text-anchor:middle" o:gfxdata="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">
                 <v:stroke startarrowwidth="narrow" startarrowlength="short" endarrowwidth="narrow" endarrowlength="short" joinstyle="round"/>
                 <v:textbox inset="2.53958mm,2.53958mm,2.53958mm,2.53958mm">
                   <w:txbxContent>
@@ -409,12 +409,12 @@
           </mc:Choice>
           <mc:Fallback>
             <w:pict>
-              <v:group w14:anchorId="01D6306E" id="Group 12" o:spid="_x0000_s1031" style="position:absolute;margin-left:48pt;margin-top:123.7pt;width:295.3pt;height:118.15pt;z-index:251660288;mso-wrap-distance-top:9pt;mso-wrap-distance-bottom:9pt;mso-position-horizontal-relative:page;mso-position-vertical-relative:page" coordorigin="9920,7607" coordsize="34600,13723" o:gfxdata="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">
+              <v:group w14:anchorId="01D6306E" id="Group 12" o:spid="_x0000_s1031" style="position:absolute;margin-left:48pt;margin-top:123.7pt;width:295.3pt;height:118.15pt;z-index:251660288;mso-wrap-distance-top:9pt;mso-wrap-distance-bottom:9pt;mso-position-horizontal-relative:page;mso-position-vertical-relative:page" coordorigin="9920,7607" coordsize="34600,13723" o:gfxdata="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">
                 <v:shapetype id="_x0000_t202" coordsize="21600,21600" o:spt="202" path="m,l,21600r21600,l21600,xe">
                   <v:stroke joinstyle="miter"/>
                   <v:path gradientshapeok="t" o:connecttype="rect"/>
                 </v:shapetype>
-                <v:shape id="Text Box 6" o:spid="_x0000_s1032" type="#_x0000_t202" style="position:absolute;left:10018;top:7607;width:34503;height:10223;visibility:visible;mso-wrap-style:square;v-text-anchor:top" o:gfxdata="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" filled="f" stroked="f">
+                <v:shape id="Text Box 6" o:spid="_x0000_s1032" type="#_x0000_t202" style="position:absolute;left:10018;top:7607;width:34503;height:10223;visibility:visible;mso-wrap-style:square;v-text-anchor:top" o:gfxdata="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" filled="f" stroked="f">
                   <v:textbox style="mso-fit-shape-to-text:t" inset="2.53958mm,2.53958mm,2.53958mm,2.53958mm">
                     <w:txbxContent>
                       <w:p>
@@ -451,7 +451,7 @@
                     </w:txbxContent>
                   </v:textbox>
                 </v:shape>
-                <v:rect id="Rectangle 7" o:spid="_x0000_s1033" style="position:absolute;left:9920;top:20154;width:34506;height:1176;visibility:visible;mso-wrap-style:square;v-text-anchor:middle" o:gfxdata="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" fillcolor="#900">
+                <v:rect id="Rectangle 7" o:spid="_x0000_s1033" style="position:absolute;left:9920;top:20154;width:34506;height:1176;visibility:visible;mso-wrap-style:square;v-text-anchor:middle" o:gfxdata="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" fillcolor="#900">
                   <v:stroke startarrowwidth="narrow" startarrowlength="short" endarrowwidth="narrow" endarrowlength="short" joinstyle="round"/>
                   <v:textbox inset="2.53958mm,2.53958mm,2.53958mm,2.53958mm">
                     <w:txbxContent>
@@ -708,7 +708,7 @@
           </mc:Choice>
           <mc:Fallback>
             <w:pict>
-              <v:shape w14:anchorId="2D4A51FC" id="Text Box 9" o:spid="_x0000_s1034" type="#_x0000_t202" style="position:absolute;margin-left:1in;margin-top:301.9pt;width:208.25pt;height:175.95pt;z-index:251661312;visibility:visible;mso-wrap-style:square;mso-wrap-distance-left:9pt;mso-wrap-distance-top:9pt;mso-wrap-distance-right:9pt;mso-wrap-distance-bottom:9pt;mso-position-horizontal:absolute;mso-position-horizontal-relative:page;mso-position-vertical:absolute;mso-position-vertical-relative:page;v-text-anchor:top" o:gfxdata="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" filled="f" stroked="f">
+              <v:shape w14:anchorId="2D4A51FC" id="Text Box 9" o:spid="_x0000_s1034" type="#_x0000_t202" style="position:absolute;margin-left:1in;margin-top:301.9pt;width:208.25pt;height:175.95pt;z-index:251661312;visibility:visible;mso-wrap-style:square;mso-wrap-distance-left:9pt;mso-wrap-distance-top:9pt;mso-wrap-distance-right:9pt;mso-wrap-distance-bottom:9pt;mso-position-horizontal:absolute;mso-position-horizontal-relative:page;mso-position-vertical:absolute;mso-position-vertical-relative:page;v-text-anchor:top" o:gfxdata="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" filled="f" stroked="f">
                 <v:textbox style="mso-fit-shape-to-text:t" inset="2.53958mm,2.53958mm,2.53958mm,2.53958mm">
                   <w:txbxContent>
                     <w:p>
@@ -908,7 +908,7 @@
           </mc:Choice>
           <mc:Fallback>
             <w:pict>
-              <v:shape w14:anchorId="56F9E2ED" id="Text Box 8" o:spid="_x0000_s1035" type="#_x0000_t202" style="position:absolute;margin-left:121.5pt;margin-top:679.6pt;width:150pt;height:40.5pt;z-index:251662336;visibility:visible;mso-wrap-style:square;mso-wrap-distance-left:9pt;mso-wrap-distance-top:9pt;mso-wrap-distance-right:9pt;mso-wrap-distance-bottom:9pt;mso-position-horizontal:absolute;mso-position-horizontal-relative:page;mso-position-vertical:absolute;mso-position-vertical-relative:page;v-text-anchor:top" o:gfxdata="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" filled="f" stroked="f">
+              <v:shape w14:anchorId="56F9E2ED" id="Text Box 8" o:spid="_x0000_s1035" type="#_x0000_t202" style="position:absolute;margin-left:121.5pt;margin-top:679.6pt;width:150pt;height:40.5pt;z-index:251662336;visibility:visible;mso-wrap-style:square;mso-wrap-distance-left:9pt;mso-wrap-distance-top:9pt;mso-wrap-distance-right:9pt;mso-wrap-distance-bottom:9pt;mso-position-horizontal:absolute;mso-position-horizontal-relative:page;mso-position-vertical:absolute;mso-position-vertical-relative:page;v-text-anchor:top" o:gfxdata="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" filled="f" stroked="f">
                 <v:textbox style="mso-fit-shape-to-text:t" inset="2.53958mm,2.53958mm,2.53958mm,2.53958mm">
                   <w:txbxContent>
                     <w:p>
@@ -1000,7 +1000,6 @@
           <w:rFonts w:asciiTheme="majorBidi" w:hAnsiTheme="majorBidi" w:cstheme="majorBidi"/>
           <w:noProof/>
         </w:rPr>
-        <w:lastRenderedPageBreak/>
         <mc:AlternateContent>
           <mc:Choice Requires="wpg">
             <w:drawing>
@@ -1119,12 +1118,12 @@
           </mc:Choice>
           <mc:Fallback>
             <w:pict>
-              <v:group w14:anchorId="6D327F1A" id="Group 10" o:spid="_x0000_s1036" style="position:absolute;margin-left:-69.2pt;margin-top:72.4pt;width:355pt;height:210pt;z-index:-251652096;mso-wrap-distance-top:9pt;mso-wrap-distance-bottom:9pt;mso-position-vertical-relative:page;mso-width-relative:margin;mso-height-relative:margin" coordorigin="9626,18390" coordsize="46857,26344" o:gfxdata="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">
+              <v:group w14:anchorId="6D327F1A" id="Group 10" o:spid="_x0000_s1036" style="position:absolute;margin-left:-69.2pt;margin-top:72.4pt;width:355pt;height:210pt;z-index:-251652096;mso-wrap-distance-top:9pt;mso-wrap-distance-bottom:9pt;mso-position-vertical-relative:page;mso-width-relative:margin;mso-height-relative:margin" coordorigin="9626,18390" coordsize="46857,26344" o:gfxdata="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">
                 <v:shapetype id="_x0000_t177" coordsize="21600,21600" o:spt="177" path="m,l21600,r,17255l10800,21600,,17255xe">
                   <v:stroke joinstyle="miter"/>
                   <v:path gradientshapeok="t" o:connecttype="rect" textboxrect="0,0,21600,17255"/>
                 </v:shapetype>
-                <v:shape id="Flowchart: Off-page Connector 11" o:spid="_x0000_s1037" type="#_x0000_t177" style="position:absolute;left:26977;top:1039;width:12155;height:46857;rotation:-90;visibility:visible;mso-wrap-style:square;v-text-anchor:middle" o:gfxdata="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" fillcolor="#900">
+                <v:shape id="Flowchart: Off-page Connector 11" o:spid="_x0000_s1037" type="#_x0000_t177" style="position:absolute;left:26977;top:1039;width:12155;height:46857;rotation:-90;visibility:visible;mso-wrap-style:square;v-text-anchor:middle" o:gfxdata="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" fillcolor="#900">
                   <v:stroke startarrowwidth="narrow" startarrowlength="short" endarrowwidth="narrow" endarrowlength="short" joinstyle="round"/>
                   <v:textbox inset="2.53958mm,2.53958mm,2.53958mm,2.53958mm">
                     <w:txbxContent>
@@ -1137,7 +1136,7 @@
                     </w:txbxContent>
                   </v:textbox>
                 </v:shape>
-                <v:shape id="Text Box 14" o:spid="_x0000_s1038" type="#_x0000_t202" style="position:absolute;left:11979;top:21234;width:33524;height:23500;visibility:visible;mso-wrap-style:square;v-text-anchor:top" o:gfxdata="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" filled="f" stroked="f">
+                <v:shape id="Text Box 14" o:spid="_x0000_s1038" type="#_x0000_t202" style="position:absolute;left:11979;top:21234;width:33524;height:23500;visibility:visible;mso-wrap-style:square;v-text-anchor:top" o:gfxdata="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" filled="f" stroked="f">
                   <v:textbox inset="2.53958mm,2.53958mm,2.53958mm,2.53958mm">
                     <w:txbxContent>
                       <w:p>
@@ -2255,7 +2254,6 @@
           <w:rFonts w:asciiTheme="majorBidi" w:eastAsia="Times New Roman" w:hAnsiTheme="majorBidi" w:cstheme="majorBidi"/>
           <w:noProof/>
         </w:rPr>
-        <w:lastRenderedPageBreak/>
         <mc:AlternateContent>
           <mc:Choice Requires="wps">
             <w:drawing>
@@ -2324,7 +2322,7 @@
           </mc:Choice>
           <mc:Fallback>
             <w:pict>
-              <v:shape w14:anchorId="3520378A" id="Flowchart: Off-page Connector 15" o:spid="_x0000_s1039" type="#_x0000_t177" style="position:absolute;margin-left:0;margin-top:-128.45pt;width:95.8pt;height:355.15pt;rotation:-90;z-index:-251651072;visibility:visible;mso-wrap-style:square;mso-width-percent:0;mso-height-percent:0;mso-wrap-distance-left:9pt;mso-wrap-distance-top:9pt;mso-wrap-distance-right:9pt;mso-wrap-distance-bottom:9pt;mso-position-horizontal:left;mso-position-horizontal-relative:page;mso-position-vertical:absolute;mso-position-vertical-relative:margin;mso-width-percent:0;mso-height-percent:0;mso-width-relative:margin;mso-height-relative:margin;v-text-anchor:middle" o:gfxdata="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" fillcolor="#900">
+              <v:shape w14:anchorId="3520378A" id="Flowchart: Off-page Connector 15" o:spid="_x0000_s1039" type="#_x0000_t177" style="position:absolute;margin-left:0;margin-top:-128.45pt;width:95.8pt;height:355.15pt;rotation:-90;z-index:-251651072;visibility:visible;mso-wrap-style:square;mso-width-percent:0;mso-height-percent:0;mso-wrap-distance-left:9pt;mso-wrap-distance-top:9pt;mso-wrap-distance-right:9pt;mso-wrap-distance-bottom:9pt;mso-position-horizontal:left;mso-position-horizontal-relative:page;mso-position-vertical:absolute;mso-position-vertical-relative:margin;mso-width-percent:0;mso-height-percent:0;mso-width-relative:margin;mso-height-relative:margin;v-text-anchor:middle" o:gfxdata="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" fillcolor="#900">
                 <v:stroke startarrowwidth="narrow" startarrowlength="short" endarrowwidth="narrow" endarrowlength="short" joinstyle="round"/>
                 <v:textbox inset="2.53958mm,2.53958mm,2.53958mm,2.53958mm">
                   <w:txbxContent>
@@ -2603,7 +2601,7 @@
           </mc:Choice>
           <mc:Fallback>
             <w:pict>
-              <v:shape w14:anchorId="2BD5CA0A" id="Flowchart: Off-page Connector 24" o:spid="_x0000_s1040" type="#_x0000_t177" style="position:absolute;left:0;text-align:left;margin-left:129.65pt;margin-top:184.35pt;width:95.8pt;height:355.15pt;rotation:-90;z-index:-251643904;visibility:visible;mso-wrap-style:square;mso-width-percent:0;mso-height-percent:0;mso-wrap-distance-left:9pt;mso-wrap-distance-top:9pt;mso-wrap-distance-right:9pt;mso-wrap-distance-bottom:9pt;mso-position-horizontal:absolute;mso-position-horizontal-relative:page;mso-position-vertical:absolute;mso-position-vertical-relative:margin;mso-width-percent:0;mso-height-percent:0;mso-width-relative:margin;mso-height-relative:margin;v-text-anchor:middle" o:gfxdata="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" fillcolor="#900">
+              <v:shape w14:anchorId="2BD5CA0A" id="Flowchart: Off-page Connector 24" o:spid="_x0000_s1040" type="#_x0000_t177" style="position:absolute;left:0;text-align:left;margin-left:129.65pt;margin-top:184.35pt;width:95.8pt;height:355.15pt;rotation:-90;z-index:-251643904;visibility:visible;mso-wrap-style:square;mso-width-percent:0;mso-height-percent:0;mso-wrap-distance-left:9pt;mso-wrap-distance-top:9pt;mso-wrap-distance-right:9pt;mso-wrap-distance-bottom:9pt;mso-position-horizontal:absolute;mso-position-horizontal-relative:page;mso-position-vertical:absolute;mso-position-vertical-relative:margin;mso-width-percent:0;mso-height-percent:0;mso-width-relative:margin;mso-height-relative:margin;v-text-anchor:middle" o:gfxdata="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" fillcolor="#900">
                 <v:stroke startarrowwidth="narrow" startarrowlength="short" endarrowwidth="narrow" endarrowlength="short" joinstyle="round"/>
                 <v:textbox inset="2.53958mm,2.53958mm,2.53958mm,2.53958mm">
                   <w:txbxContent>
@@ -3182,7 +3180,7 @@
           </mc:Choice>
           <mc:Fallback>
             <w:pict>
-              <v:shape w14:anchorId="2D4C6963" id="Flowchart: Off-page Connector 27" o:spid="_x0000_s1041" type="#_x0000_t177" style="position:absolute;margin-left:0;margin-top:-128.15pt;width:95.8pt;height:355.15pt;rotation:-90;z-index:-251641856;visibility:visible;mso-wrap-style:square;mso-width-percent:0;mso-height-percent:0;mso-wrap-distance-left:9pt;mso-wrap-distance-top:9pt;mso-wrap-distance-right:9pt;mso-wrap-distance-bottom:9pt;mso-position-horizontal:left;mso-position-horizontal-relative:page;mso-position-vertical:absolute;mso-position-vertical-relative:margin;mso-width-percent:0;mso-height-percent:0;mso-width-relative:margin;mso-height-relative:margin;v-text-anchor:middle" o:gfxdata="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" fillcolor="#900">
+              <v:shape w14:anchorId="2D4C6963" id="Flowchart: Off-page Connector 27" o:spid="_x0000_s1041" type="#_x0000_t177" style="position:absolute;margin-left:0;margin-top:-128.15pt;width:95.8pt;height:355.15pt;rotation:-90;z-index:-251641856;visibility:visible;mso-wrap-style:square;mso-width-percent:0;mso-height-percent:0;mso-wrap-distance-left:9pt;mso-wrap-distance-top:9pt;mso-wrap-distance-right:9pt;mso-wrap-distance-bottom:9pt;mso-position-horizontal:left;mso-position-horizontal-relative:page;mso-position-vertical:absolute;mso-position-vertical-relative:margin;mso-width-percent:0;mso-height-percent:0;mso-width-relative:margin;mso-height-relative:margin;v-text-anchor:middle" o:gfxdata="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" fillcolor="#900">
                 <v:stroke startarrowwidth="narrow" startarrowlength="short" endarrowwidth="narrow" endarrowlength="short" joinstyle="round"/>
                 <v:textbox inset="2.53958mm,2.53958mm,2.53958mm,2.53958mm">
                   <w:txbxContent>
@@ -3248,13 +3246,6 @@
     </w:p>
     <w:p>
       <w:pPr>
-        <w:rPr>
-          <w:rFonts w:asciiTheme="majorBidi" w:eastAsia="Times New Roman" w:hAnsiTheme="majorBidi" w:cstheme="majorBidi"/>
-        </w:rPr>
-      </w:pPr>
-    </w:p>
-    <w:p>
-      <w:pPr>
         <w:numPr>
           <w:ilvl w:val="0"/>
           <w:numId w:val="3"/>
@@ -3273,7 +3264,25 @@
           <w:sz w:val="24"/>
           <w:szCs w:val="24"/>
         </w:rPr>
-        <w:t xml:space="preserve">As a musician, I want to visualize a tablature; </w:t>
+        <w:t>As a music</w:t>
+      </w:r>
+      <w:r>
+        <w:rPr>
+          <w:rFonts w:asciiTheme="majorBidi" w:eastAsia="Times New Roman" w:hAnsiTheme="majorBidi" w:cstheme="majorBidi"/>
+          <w:color w:val="0E101A"/>
+          <w:sz w:val="24"/>
+          <w:szCs w:val="24"/>
+        </w:rPr>
+        <w:t xml:space="preserve"> learner</w:t>
+      </w:r>
+      <w:r>
+        <w:rPr>
+          <w:rFonts w:asciiTheme="majorBidi" w:eastAsia="Times New Roman" w:hAnsiTheme="majorBidi" w:cstheme="majorBidi"/>
+          <w:color w:val="0E101A"/>
+          <w:sz w:val="24"/>
+          <w:szCs w:val="24"/>
+        </w:rPr>
+        <w:t xml:space="preserve">, I want to visualize a tablature; </w:t>
       </w:r>
       <w:r>
         <w:rPr>
@@ -3315,13 +3324,13 @@
         <mc:AlternateContent>
           <mc:Choice Requires="wps">
             <w:drawing>
-              <wp:anchor distT="114300" distB="114300" distL="114300" distR="114300" simplePos="0" relativeHeight="251676672" behindDoc="1" locked="1" layoutInCell="1" hidden="0" allowOverlap="1" wp14:anchorId="2100226E" wp14:editId="32FA8943">
+              <wp:anchor distT="114300" distB="114300" distL="114300" distR="114300" simplePos="0" relativeHeight="251676672" behindDoc="1" locked="1" layoutInCell="1" hidden="0" allowOverlap="1" wp14:anchorId="2100226E" wp14:editId="1910B2EB">
                 <wp:simplePos x="0" y="0"/>
                 <wp:positionH relativeFrom="page">
-                  <wp:posOffset>1577975</wp:posOffset>
+                  <wp:posOffset>1668145</wp:posOffset>
                 </wp:positionH>
                 <wp:positionV relativeFrom="margin">
-                  <wp:posOffset>1901190</wp:posOffset>
+                  <wp:posOffset>3014980</wp:posOffset>
                 </wp:positionV>
                 <wp:extent cx="1216660" cy="4510405"/>
                 <wp:effectExtent l="0" t="8573" r="13018" b="13017"/>
@@ -3380,7 +3389,7 @@
           </mc:Choice>
           <mc:Fallback>
             <w:pict>
-              <v:shape w14:anchorId="2100226E" id="Flowchart: Off-page Connector 28" o:spid="_x0000_s1042" type="#_x0000_t177" style="position:absolute;left:0;text-align:left;margin-left:124.25pt;margin-top:149.7pt;width:95.8pt;height:355.15pt;rotation:-90;z-index:-251639808;visibility:visible;mso-wrap-style:square;mso-width-percent:0;mso-height-percent:0;mso-wrap-distance-left:9pt;mso-wrap-distance-top:9pt;mso-wrap-distance-right:9pt;mso-wrap-distance-bottom:9pt;mso-position-horizontal:absolute;mso-position-horizontal-relative:page;mso-position-vertical:absolute;mso-position-vertical-relative:margin;mso-width-percent:0;mso-height-percent:0;mso-width-relative:margin;mso-height-relative:margin;v-text-anchor:middle" o:gfxdata="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" fillcolor="#900">
+              <v:shape w14:anchorId="2100226E" id="Flowchart: Off-page Connector 28" o:spid="_x0000_s1042" type="#_x0000_t177" style="position:absolute;left:0;text-align:left;margin-left:131.35pt;margin-top:237.4pt;width:95.8pt;height:355.15pt;rotation:-90;z-index:-251639808;visibility:visible;mso-wrap-style:square;mso-width-percent:0;mso-height-percent:0;mso-wrap-distance-left:9pt;mso-wrap-distance-top:9pt;mso-wrap-distance-right:9pt;mso-wrap-distance-bottom:9pt;mso-position-horizontal:absolute;mso-position-horizontal-relative:page;mso-position-vertical:absolute;mso-position-vertical-relative:margin;mso-width-percent:0;mso-height-percent:0;mso-width-relative:margin;mso-height-relative:margin;v-text-anchor:middle" o:gfxdata="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" fillcolor="#900">
                 <v:stroke startarrowwidth="narrow" startarrowlength="short" endarrowwidth="narrow" endarrowlength="short" joinstyle="round"/>
                 <v:textbox inset="2.53958mm,2.53958mm,2.53958mm,2.53958mm">
                   <w:txbxContent>
@@ -3452,7 +3461,99 @@
           <w:sz w:val="24"/>
           <w:szCs w:val="24"/>
         </w:rPr>
-        <w:t xml:space="preserve">As a musician, I want to print or save the music sheet; so that I can obtain a copy of it for my collection.  </w:t>
+        <w:t xml:space="preserve">As a musician, I want to print or save the music sheet; so that I can obtain a copy of it for my collection. </w:t>
+      </w:r>
+    </w:p>
+    <w:p>
+      <w:pPr>
+        <w:numPr>
+          <w:ilvl w:val="0"/>
+          <w:numId w:val="3"/>
+        </w:numPr>
+        <w:jc w:val="both"/>
+        <w:rPr>
+          <w:rFonts w:asciiTheme="majorBidi" w:eastAsia="Times New Roman" w:hAnsiTheme="majorBidi" w:cstheme="majorBidi"/>
+          <w:sz w:val="24"/>
+          <w:szCs w:val="24"/>
+        </w:rPr>
+      </w:pPr>
+      <w:r>
+        <w:rPr>
+          <w:rFonts w:asciiTheme="majorBidi" w:eastAsia="Times New Roman" w:hAnsiTheme="majorBidi" w:cstheme="majorBidi"/>
+          <w:color w:val="0E101A"/>
+          <w:sz w:val="24"/>
+          <w:szCs w:val="24"/>
+        </w:rPr>
+        <w:t>As a casual user, I want to be able to adjust the music sheet visually (i.e. adjust note spacing, font size, etc.) according to my needs.</w:t>
+      </w:r>
+    </w:p>
+    <w:p>
+      <w:pPr>
+        <w:numPr>
+          <w:ilvl w:val="0"/>
+          <w:numId w:val="3"/>
+        </w:numPr>
+        <w:jc w:val="both"/>
+        <w:rPr>
+          <w:rFonts w:asciiTheme="majorBidi" w:eastAsia="Times New Roman" w:hAnsiTheme="majorBidi" w:cstheme="majorBidi"/>
+          <w:sz w:val="24"/>
+          <w:szCs w:val="24"/>
+        </w:rPr>
+      </w:pPr>
+      <w:r>
+        <w:rPr>
+          <w:rFonts w:asciiTheme="majorBidi" w:eastAsia="Times New Roman" w:hAnsiTheme="majorBidi" w:cstheme="majorBidi"/>
+          <w:color w:val="0E101A"/>
+          <w:sz w:val="24"/>
+          <w:szCs w:val="24"/>
+        </w:rPr>
+        <w:t>As a casual user, I want to be able to change the tempo of the music.</w:t>
+      </w:r>
+    </w:p>
+    <w:p>
+      <w:pPr>
+        <w:numPr>
+          <w:ilvl w:val="0"/>
+          <w:numId w:val="3"/>
+        </w:numPr>
+        <w:jc w:val="both"/>
+        <w:rPr>
+          <w:rFonts w:asciiTheme="majorBidi" w:eastAsia="Times New Roman" w:hAnsiTheme="majorBidi" w:cstheme="majorBidi"/>
+          <w:sz w:val="24"/>
+          <w:szCs w:val="24"/>
+        </w:rPr>
+      </w:pPr>
+      <w:r>
+        <w:rPr>
+          <w:rFonts w:asciiTheme="majorBidi" w:eastAsia="Times New Roman" w:hAnsiTheme="majorBidi" w:cstheme="majorBidi"/>
+          <w:color w:val="0E101A"/>
+          <w:sz w:val="24"/>
+          <w:szCs w:val="24"/>
+        </w:rPr>
+        <w:t>As a musician, I want to be able to navigate to specific measures on the music sheet.</w:t>
+      </w:r>
+    </w:p>
+    <w:p>
+      <w:pPr>
+        <w:numPr>
+          <w:ilvl w:val="0"/>
+          <w:numId w:val="3"/>
+        </w:numPr>
+        <w:jc w:val="both"/>
+        <w:rPr>
+          <w:rFonts w:asciiTheme="majorBidi" w:eastAsia="Times New Roman" w:hAnsiTheme="majorBidi" w:cstheme="majorBidi"/>
+          <w:sz w:val="24"/>
+          <w:szCs w:val="24"/>
+        </w:rPr>
+      </w:pPr>
+      <w:r>
+        <w:rPr>
+          <w:rFonts w:asciiTheme="majorBidi" w:eastAsia="Times New Roman" w:hAnsiTheme="majorBidi" w:cstheme="majorBidi"/>
+          <w:color w:val="0E101A"/>
+          <w:sz w:val="24"/>
+          <w:szCs w:val="24"/>
+        </w:rPr>
+        <w:t xml:space="preserve">As a music learner/musician, I want to be able to see the notes currently being played highlighted on the music sheet. </w:t>
       </w:r>
     </w:p>
     <w:p>
@@ -3921,7 +4022,6 @@
           <w:i/>
           <w:color w:val="0E101A"/>
         </w:rPr>
-        <w:lastRenderedPageBreak/>
         <w:t>Use Case 3</w:t>
       </w:r>
       <w:bookmarkEnd w:id="6"/>
@@ -4575,7 +4675,6 @@
           <w:rFonts w:ascii="Times New Roman" w:eastAsia="Times New Roman" w:hAnsi="Times New Roman" w:cs="Times New Roman"/>
           <w:noProof/>
         </w:rPr>
-        <w:lastRenderedPageBreak/>
         <mc:AlternateContent>
           <mc:Choice Requires="wps">
             <w:drawing>
@@ -4644,7 +4743,7 @@
           </mc:Choice>
           <mc:Fallback>
             <w:pict>
-              <v:shape w14:anchorId="568C606C" id="Flowchart: Off-page Connector 29" o:spid="_x0000_s1043" type="#_x0000_t177" style="position:absolute;margin-left:0;margin-top:-128.3pt;width:95.8pt;height:355.15pt;rotation:-90;z-index:-251637760;visibility:visible;mso-wrap-style:square;mso-width-percent:0;mso-height-percent:0;mso-wrap-distance-left:9pt;mso-wrap-distance-top:9pt;mso-wrap-distance-right:9pt;mso-wrap-distance-bottom:9pt;mso-position-horizontal:left;mso-position-horizontal-relative:page;mso-position-vertical:absolute;mso-position-vertical-relative:margin;mso-width-percent:0;mso-height-percent:0;mso-width-relative:margin;mso-height-relative:margin;v-text-anchor:middle" o:gfxdata="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" fillcolor="#900">
+              <v:shape w14:anchorId="568C606C" id="Flowchart: Off-page Connector 29" o:spid="_x0000_s1043" type="#_x0000_t177" style="position:absolute;margin-left:0;margin-top:-128.3pt;width:95.8pt;height:355.15pt;rotation:-90;z-index:-251637760;visibility:visible;mso-wrap-style:square;mso-width-percent:0;mso-height-percent:0;mso-wrap-distance-left:9pt;mso-wrap-distance-top:9pt;mso-wrap-distance-right:9pt;mso-wrap-distance-bottom:9pt;mso-position-horizontal:left;mso-position-horizontal-relative:page;mso-position-vertical:absolute;mso-position-vertical-relative:margin;mso-width-percent:0;mso-height-percent:0;mso-width-relative:margin;mso-height-relative:margin;v-text-anchor:middle" o:gfxdata="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" fillcolor="#900">
                 <v:stroke startarrowwidth="narrow" startarrowlength="short" endarrowwidth="narrow" endarrowlength="short" joinstyle="round"/>
                 <v:textbox inset="2.53958mm,2.53958mm,2.53958mm,2.53958mm">
                   <w:txbxContent>
@@ -4958,7 +5057,7 @@
           </mc:Choice>
           <mc:Fallback>
             <w:pict>
-              <v:shape w14:anchorId="735B5852" id="Text Box 16" o:spid="_x0000_s1044" type="#_x0000_t202" style="position:absolute;left:0;text-align:left;margin-left:2in;margin-top:987.7pt;width:208.25pt;height:175.95pt;z-index:251670528;visibility:visible;mso-wrap-style:square;mso-wrap-distance-left:9pt;mso-wrap-distance-top:9pt;mso-wrap-distance-right:9pt;mso-wrap-distance-bottom:9pt;mso-position-horizontal:absolute;mso-position-horizontal-relative:page;mso-position-vertical:absolute;mso-position-vertical-relative:page;v-text-anchor:top" o:gfxdata="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" filled="f" stroked="f">
+              <v:shape w14:anchorId="735B5852" id="Text Box 16" o:spid="_x0000_s1044" type="#_x0000_t202" style="position:absolute;left:0;text-align:left;margin-left:2in;margin-top:987.7pt;width:208.25pt;height:175.95pt;z-index:251670528;visibility:visible;mso-wrap-style:square;mso-wrap-distance-left:9pt;mso-wrap-distance-top:9pt;mso-wrap-distance-right:9pt;mso-wrap-distance-bottom:9pt;mso-position-horizontal:absolute;mso-position-horizontal-relative:page;mso-position-vertical:absolute;mso-position-vertical-relative:page;v-text-anchor:top" o:gfxdata="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" filled="f" stroked="f">
                 <v:textbox style="mso-fit-shape-to-text:t" inset="2.53958mm,2.53958mm,2.53958mm,2.53958mm">
                   <w:txbxContent>
                     <w:p>
@@ -6229,31 +6328,31 @@
       </w:rPr>
     </w:lvl>
   </w:abstractNum>
-  <w:num w:numId="1">
+  <w:num w:numId="1" w16cid:durableId="1934051560">
     <w:abstractNumId w:val="6"/>
   </w:num>
-  <w:num w:numId="2">
+  <w:num w:numId="2" w16cid:durableId="1174803934">
     <w:abstractNumId w:val="0"/>
   </w:num>
-  <w:num w:numId="3">
+  <w:num w:numId="3" w16cid:durableId="1700348163">
     <w:abstractNumId w:val="1"/>
   </w:num>
-  <w:num w:numId="4">
+  <w:num w:numId="4" w16cid:durableId="1365717642">
     <w:abstractNumId w:val="5"/>
   </w:num>
-  <w:num w:numId="5">
+  <w:num w:numId="5" w16cid:durableId="359205161">
     <w:abstractNumId w:val="8"/>
   </w:num>
-  <w:num w:numId="6">
+  <w:num w:numId="6" w16cid:durableId="429468950">
     <w:abstractNumId w:val="4"/>
   </w:num>
-  <w:num w:numId="7">
+  <w:num w:numId="7" w16cid:durableId="871111345">
     <w:abstractNumId w:val="7"/>
   </w:num>
-  <w:num w:numId="8">
+  <w:num w:numId="8" w16cid:durableId="1243026042">
     <w:abstractNumId w:val="2"/>
   </w:num>
-  <w:num w:numId="9">
+  <w:num w:numId="9" w16cid:durableId="1224173709">
     <w:abstractNumId w:val="3"/>
   </w:num>
 </w:numbering>

</xml_diff>

<commit_message>
Made last changes to Functional Requirements
</commit_message>
<xml_diff>
--- a/Documents/RequirementsDocument/EECS2311_Group6_TAB2XML_RequirementsDocument.docx
+++ b/Documents/RequirementsDocument/EECS2311_Group6_TAB2XML_RequirementsDocument.docx
@@ -680,7 +680,6 @@
                               <w:ind w:left="720" w:firstLine="360"/>
                               <w:textDirection w:val="btLr"/>
                             </w:pPr>
-                            <w:proofErr w:type="spellStart"/>
                             <w:r>
                               <w:rPr>
                                 <w:rFonts w:ascii="Times New Roman" w:eastAsia="Times New Roman" w:hAnsi="Times New Roman" w:cs="Times New Roman"/>
@@ -688,17 +687,7 @@
                                 <w:color w:val="000000"/>
                                 <w:sz w:val="28"/>
                               </w:rPr>
-                              <w:t>Harjap</w:t>
-                            </w:r>
-                            <w:proofErr w:type="spellEnd"/>
-                            <w:r>
-                              <w:rPr>
-                                <w:rFonts w:ascii="Times New Roman" w:eastAsia="Times New Roman" w:hAnsi="Times New Roman" w:cs="Times New Roman"/>
-                                <w:b/>
-                                <w:color w:val="000000"/>
-                                <w:sz w:val="28"/>
-                              </w:rPr>
-                              <w:t xml:space="preserve"> Randhawa</w:t>
+                              <w:t>Harjap Randhawa</w:t>
                             </w:r>
                           </w:p>
                           <w:p>
@@ -819,7 +808,6 @@
                         <w:ind w:left="720" w:firstLine="360"/>
                         <w:textDirection w:val="btLr"/>
                       </w:pPr>
-                      <w:proofErr w:type="spellStart"/>
                       <w:r>
                         <w:rPr>
                           <w:rFonts w:ascii="Times New Roman" w:eastAsia="Times New Roman" w:hAnsi="Times New Roman" w:cs="Times New Roman"/>
@@ -827,17 +815,7 @@
                           <w:color w:val="000000"/>
                           <w:sz w:val="28"/>
                         </w:rPr>
-                        <w:t>Harjap</w:t>
-                      </w:r>
-                      <w:proofErr w:type="spellEnd"/>
-                      <w:r>
-                        <w:rPr>
-                          <w:rFonts w:ascii="Times New Roman" w:eastAsia="Times New Roman" w:hAnsi="Times New Roman" w:cs="Times New Roman"/>
-                          <w:b/>
-                          <w:color w:val="000000"/>
-                          <w:sz w:val="28"/>
-                        </w:rPr>
-                        <w:t xml:space="preserve"> Randhawa</w:t>
+                        <w:t>Harjap Randhawa</w:t>
                       </w:r>
                     </w:p>
                     <w:p>
@@ -2735,7 +2713,7 @@
           <w:sz w:val="24"/>
           <w:szCs w:val="24"/>
         </w:rPr>
-        <w:t>Make changes in the tablature and observe them in the music sheet.</w:t>
+        <w:t>Choose instrument: Guitar, Drum, Bass</w:t>
       </w:r>
     </w:p>
     <w:p>
@@ -2759,7 +2737,7 @@
           <w:sz w:val="24"/>
           <w:szCs w:val="24"/>
         </w:rPr>
-        <w:t xml:space="preserve">Print the music sheet by connecting to the printer. </w:t>
+        <w:t>Make changes in the tablature and observe them in the music sheet.</w:t>
       </w:r>
     </w:p>
     <w:p>
@@ -2779,18 +2757,66 @@
       <w:r>
         <w:rPr>
           <w:rFonts w:asciiTheme="majorBidi" w:eastAsia="Times New Roman" w:hAnsiTheme="majorBidi" w:cstheme="majorBidi"/>
+          <w:color w:val="0E101A"/>
+          <w:sz w:val="24"/>
+          <w:szCs w:val="24"/>
+        </w:rPr>
+        <w:t>Personalize the music notes</w:t>
+      </w:r>
+    </w:p>
+    <w:p>
+      <w:pPr>
+        <w:numPr>
+          <w:ilvl w:val="0"/>
+          <w:numId w:val="2"/>
+        </w:numPr>
+        <w:jc w:val="both"/>
+        <w:rPr>
+          <w:rFonts w:asciiTheme="majorBidi" w:eastAsia="Times New Roman" w:hAnsiTheme="majorBidi" w:cstheme="majorBidi"/>
+          <w:color w:val="0E101A"/>
+          <w:sz w:val="24"/>
+          <w:szCs w:val="24"/>
+        </w:rPr>
+      </w:pPr>
+      <w:r>
+        <w:rPr>
+          <w:rFonts w:asciiTheme="majorBidi" w:eastAsia="Times New Roman" w:hAnsiTheme="majorBidi" w:cstheme="majorBidi"/>
+          <w:color w:val="0E101A"/>
+          <w:sz w:val="24"/>
+          <w:szCs w:val="24"/>
+        </w:rPr>
+        <w:t xml:space="preserve">Print the music sheet by connecting to the printer. </w:t>
+      </w:r>
+    </w:p>
+    <w:p>
+      <w:pPr>
+        <w:numPr>
+          <w:ilvl w:val="0"/>
+          <w:numId w:val="2"/>
+        </w:numPr>
+        <w:jc w:val="both"/>
+        <w:rPr>
+          <w:rFonts w:asciiTheme="majorBidi" w:eastAsia="Times New Roman" w:hAnsiTheme="majorBidi" w:cstheme="majorBidi"/>
+          <w:color w:val="0E101A"/>
+          <w:sz w:val="24"/>
+          <w:szCs w:val="24"/>
+        </w:rPr>
+      </w:pPr>
+      <w:r>
+        <w:rPr>
+          <w:rFonts w:asciiTheme="majorBidi" w:eastAsia="Times New Roman" w:hAnsiTheme="majorBidi" w:cstheme="majorBidi"/>
           <w:noProof/>
         </w:rPr>
         <mc:AlternateContent>
           <mc:Choice Requires="wps">
             <w:drawing>
-              <wp:anchor distT="114300" distB="114300" distL="114300" distR="114300" simplePos="0" relativeHeight="251672576" behindDoc="1" locked="1" layoutInCell="1" hidden="0" allowOverlap="1" wp14:anchorId="2BD5CA0A" wp14:editId="50CD09DB">
+              <wp:anchor distT="114300" distB="114300" distL="114300" distR="114300" simplePos="0" relativeHeight="251672576" behindDoc="1" locked="1" layoutInCell="1" hidden="0" allowOverlap="1" wp14:anchorId="2BD5CA0A" wp14:editId="0657E4A7">
                 <wp:simplePos x="0" y="0"/>
                 <wp:positionH relativeFrom="page">
-                  <wp:posOffset>1646555</wp:posOffset>
+                  <wp:posOffset>1714500</wp:posOffset>
                 </wp:positionH>
                 <wp:positionV relativeFrom="margin">
-                  <wp:posOffset>2341245</wp:posOffset>
+                  <wp:posOffset>2910840</wp:posOffset>
                 </wp:positionV>
                 <wp:extent cx="1216660" cy="4510405"/>
                 <wp:effectExtent l="0" t="8573" r="13018" b="13017"/>
@@ -2849,7 +2875,7 @@
           </mc:Choice>
           <mc:Fallback>
             <w:pict>
-              <v:shape w14:anchorId="2BD5CA0A" id="Flowchart: Off-page Connector 24" o:spid="_x0000_s1040" type="#_x0000_t177" style="position:absolute;left:0;text-align:left;margin-left:129.65pt;margin-top:184.35pt;width:95.8pt;height:355.15pt;rotation:-90;z-index:-251643904;visibility:visible;mso-wrap-style:square;mso-width-percent:0;mso-height-percent:0;mso-wrap-distance-left:9pt;mso-wrap-distance-top:9pt;mso-wrap-distance-right:9pt;mso-wrap-distance-bottom:9pt;mso-position-horizontal:absolute;mso-position-horizontal-relative:page;mso-position-vertical:absolute;mso-position-vertical-relative:margin;mso-width-percent:0;mso-height-percent:0;mso-width-relative:margin;mso-height-relative:margin;v-text-anchor:middle" o:gfxdata="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" fillcolor="#900">
+              <v:shape w14:anchorId="2BD5CA0A" id="Flowchart: Off-page Connector 24" o:spid="_x0000_s1040" type="#_x0000_t177" style="position:absolute;left:0;text-align:left;margin-left:135pt;margin-top:229.2pt;width:95.8pt;height:355.15pt;rotation:-90;z-index:-251643904;visibility:visible;mso-wrap-style:square;mso-width-percent:0;mso-height-percent:0;mso-wrap-distance-left:9pt;mso-wrap-distance-top:9pt;mso-wrap-distance-right:9pt;mso-wrap-distance-bottom:9pt;mso-position-horizontal:absolute;mso-position-horizontal-relative:page;mso-position-vertical:absolute;mso-position-vertical-relative:margin;mso-width-percent:0;mso-height-percent:0;mso-width-relative:margin;mso-height-relative:margin;v-text-anchor:middle" o:gfxdata="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" fillcolor="#900">
                 <v:stroke startarrowwidth="narrow" startarrowlength="short" endarrowwidth="narrow" endarrowlength="short" joinstyle="round"/>
                 <v:textbox inset="2.53958mm,2.53958mm,2.53958mm,2.53958mm">
                   <w:txbxContent>
@@ -2923,7 +2949,7 @@
           <w:sz w:val="24"/>
           <w:szCs w:val="24"/>
         </w:rPr>
-        <w:t>Pause the playing when needed.</w:t>
+        <w:t>Play at different Tempo</w:t>
       </w:r>
     </w:p>
     <w:p>
@@ -2947,8 +2973,65 @@
           <w:sz w:val="24"/>
           <w:szCs w:val="24"/>
         </w:rPr>
+        <w:t>Pause the playing when needed.</w:t>
+      </w:r>
+    </w:p>
+    <w:p>
+      <w:pPr>
+        <w:numPr>
+          <w:ilvl w:val="0"/>
+          <w:numId w:val="2"/>
+        </w:numPr>
+        <w:jc w:val="both"/>
+        <w:rPr>
+          <w:rFonts w:asciiTheme="majorBidi" w:eastAsia="Times New Roman" w:hAnsiTheme="majorBidi" w:cstheme="majorBidi"/>
+          <w:color w:val="0E101A"/>
+          <w:sz w:val="24"/>
+          <w:szCs w:val="24"/>
+        </w:rPr>
+      </w:pPr>
+      <w:r>
+        <w:rPr>
+          <w:rFonts w:asciiTheme="majorBidi" w:eastAsia="Times New Roman" w:hAnsiTheme="majorBidi" w:cstheme="majorBidi"/>
+          <w:color w:val="0E101A"/>
+          <w:sz w:val="24"/>
+          <w:szCs w:val="24"/>
+        </w:rPr>
         <w:t>Navigate to a specific Measure in the music sheet.</w:t>
       </w:r>
+    </w:p>
+    <w:p>
+      <w:pPr>
+        <w:numPr>
+          <w:ilvl w:val="0"/>
+          <w:numId w:val="2"/>
+        </w:numPr>
+        <w:jc w:val="both"/>
+        <w:rPr>
+          <w:rFonts w:asciiTheme="majorBidi" w:eastAsia="Times New Roman" w:hAnsiTheme="majorBidi" w:cstheme="majorBidi"/>
+          <w:color w:val="0E101A"/>
+          <w:sz w:val="24"/>
+          <w:szCs w:val="24"/>
+        </w:rPr>
+      </w:pPr>
+      <w:r>
+        <w:rPr>
+          <w:rFonts w:asciiTheme="majorBidi" w:eastAsia="Times New Roman" w:hAnsiTheme="majorBidi" w:cstheme="majorBidi"/>
+          <w:color w:val="0E101A"/>
+          <w:sz w:val="24"/>
+          <w:szCs w:val="24"/>
+        </w:rPr>
+        <w:t>Exit when Done</w:t>
+      </w:r>
+    </w:p>
+    <w:p>
+      <w:pPr>
+        <w:jc w:val="both"/>
+        <w:rPr>
+          <w:rFonts w:asciiTheme="majorBidi" w:eastAsia="Times New Roman" w:hAnsiTheme="majorBidi" w:cstheme="majorBidi"/>
+          <w:color w:val="0E101A"/>
+        </w:rPr>
+      </w:pPr>
     </w:p>
     <w:p>
       <w:pPr>
@@ -3007,15 +3090,19 @@
         <w:rPr>
           <w:rFonts w:asciiTheme="majorBidi" w:eastAsia="Times New Roman" w:hAnsiTheme="majorBidi" w:cstheme="majorBidi"/>
           <w:color w:val="0E101A"/>
-        </w:rPr>
-      </w:pPr>
-    </w:p>
-    <w:p>
-      <w:pPr>
-        <w:jc w:val="both"/>
-        <w:rPr>
-          <w:rFonts w:asciiTheme="majorBidi" w:eastAsia="Times New Roman" w:hAnsiTheme="majorBidi" w:cstheme="majorBidi"/>
-          <w:color w:val="0E101A"/>
+          <w:sz w:val="24"/>
+          <w:szCs w:val="24"/>
+        </w:rPr>
+      </w:pPr>
+    </w:p>
+    <w:p>
+      <w:pPr>
+        <w:jc w:val="both"/>
+        <w:rPr>
+          <w:rFonts w:asciiTheme="majorBidi" w:eastAsia="Times New Roman" w:hAnsiTheme="majorBidi" w:cstheme="majorBidi"/>
+          <w:color w:val="0E101A"/>
+          <w:sz w:val="24"/>
+          <w:szCs w:val="24"/>
         </w:rPr>
       </w:pPr>
     </w:p>
@@ -3314,20 +3401,6 @@
         </w:rPr>
         <w:t>Operate properly with a very low rate of failures.</w:t>
       </w:r>
-    </w:p>
-    <w:p>
-      <w:pPr>
-        <w:rPr>
-          <w:rFonts w:asciiTheme="majorBidi" w:eastAsia="Times New Roman" w:hAnsiTheme="majorBidi" w:cstheme="majorBidi"/>
-        </w:rPr>
-      </w:pPr>
-    </w:p>
-    <w:p>
-      <w:pPr>
-        <w:rPr>
-          <w:rFonts w:asciiTheme="majorBidi" w:eastAsia="Times New Roman" w:hAnsiTheme="majorBidi" w:cstheme="majorBidi"/>
-        </w:rPr>
-      </w:pPr>
     </w:p>
     <w:p>
       <w:pPr>
@@ -3448,19 +3521,6 @@
           </mc:Fallback>
         </mc:AlternateContent>
       </w:r>
-    </w:p>
-    <w:p>
-      <w:pPr>
-        <w:pStyle w:val="Heading1"/>
-        <w:numPr>
-          <w:ilvl w:val="0"/>
-          <w:numId w:val="1"/>
-        </w:numPr>
-        <w:jc w:val="both"/>
-        <w:rPr>
-          <w:rFonts w:asciiTheme="majorBidi" w:eastAsia="Times New Roman" w:hAnsiTheme="majorBidi" w:cstheme="majorBidi"/>
-        </w:rPr>
-      </w:pPr>
       <w:bookmarkStart w:id="2" w:name="_Toc100595983"/>
       <w:r>
         <w:rPr>
@@ -4219,18 +4279,8 @@
           <w:sz w:val="24"/>
           <w:szCs w:val="24"/>
         </w:rPr>
-        <w:t xml:space="preserve">System notifies user that this instrument is not supported </w:t>
-      </w:r>
-      <w:proofErr w:type="gramStart"/>
-      <w:r>
-        <w:rPr>
-          <w:rFonts w:asciiTheme="majorBidi" w:eastAsia="Times New Roman" w:hAnsiTheme="majorBidi" w:cstheme="majorBidi"/>
-          <w:sz w:val="24"/>
-          <w:szCs w:val="24"/>
-        </w:rPr>
-        <w:t>at the moment</w:t>
-      </w:r>
-      <w:proofErr w:type="gramEnd"/>
+        <w:t>System notifies user that this instrument is not supported at the moment</w:t>
+      </w:r>
     </w:p>
     <w:p>
       <w:pPr>
@@ -6791,7 +6841,6 @@
                               <w:ind w:left="720" w:firstLine="360"/>
                               <w:textDirection w:val="btLr"/>
                             </w:pPr>
-                            <w:proofErr w:type="spellStart"/>
                             <w:r>
                               <w:rPr>
                                 <w:rFonts w:ascii="Times New Roman" w:eastAsia="Times New Roman" w:hAnsi="Times New Roman" w:cs="Times New Roman"/>
@@ -6799,17 +6848,7 @@
                                 <w:color w:val="000000"/>
                                 <w:sz w:val="28"/>
                               </w:rPr>
-                              <w:t>Harjap</w:t>
-                            </w:r>
-                            <w:proofErr w:type="spellEnd"/>
-                            <w:r>
-                              <w:rPr>
-                                <w:rFonts w:ascii="Times New Roman" w:eastAsia="Times New Roman" w:hAnsi="Times New Roman" w:cs="Times New Roman"/>
-                                <w:b/>
-                                <w:color w:val="000000"/>
-                                <w:sz w:val="28"/>
-                              </w:rPr>
-                              <w:t xml:space="preserve"> Randhawa</w:t>
+                              <w:t>Harjap Randhawa</w:t>
                             </w:r>
                           </w:p>
                           <w:p>
@@ -6930,7 +6969,6 @@
                         <w:ind w:left="720" w:firstLine="360"/>
                         <w:textDirection w:val="btLr"/>
                       </w:pPr>
-                      <w:proofErr w:type="spellStart"/>
                       <w:r>
                         <w:rPr>
                           <w:rFonts w:ascii="Times New Roman" w:eastAsia="Times New Roman" w:hAnsi="Times New Roman" w:cs="Times New Roman"/>
@@ -6938,17 +6976,7 @@
                           <w:color w:val="000000"/>
                           <w:sz w:val="28"/>
                         </w:rPr>
-                        <w:t>Harjap</w:t>
-                      </w:r>
-                      <w:proofErr w:type="spellEnd"/>
-                      <w:r>
-                        <w:rPr>
-                          <w:rFonts w:ascii="Times New Roman" w:eastAsia="Times New Roman" w:hAnsi="Times New Roman" w:cs="Times New Roman"/>
-                          <w:b/>
-                          <w:color w:val="000000"/>
-                          <w:sz w:val="28"/>
-                        </w:rPr>
-                        <w:t xml:space="preserve"> Randhawa</w:t>
+                        <w:t>Harjap Randhawa</w:t>
                       </w:r>
                     </w:p>
                     <w:p>

</xml_diff>

<commit_message>
Made small changes to requirements document
</commit_message>
<xml_diff>
--- a/Documents/RequirementsDocument/EECS2311_Group6_TAB2XML_RequirementsDocument.docx
+++ b/Documents/RequirementsDocument/EECS2311_Group6_TAB2XML_RequirementsDocument.docx
@@ -1022,6 +1022,7 @@
           <w:rFonts w:asciiTheme="majorBidi" w:hAnsiTheme="majorBidi" w:cstheme="majorBidi"/>
           <w:noProof/>
         </w:rPr>
+        <w:lastRenderedPageBreak/>
         <mc:AlternateContent>
           <mc:Choice Requires="wpg">
             <w:drawing>
@@ -2480,6 +2481,7 @@
           <w:rFonts w:asciiTheme="majorBidi" w:eastAsia="Times New Roman" w:hAnsiTheme="majorBidi" w:cstheme="majorBidi"/>
           <w:noProof/>
         </w:rPr>
+        <w:lastRenderedPageBreak/>
         <mc:AlternateContent>
           <mc:Choice Requires="wps">
             <w:drawing>
@@ -4683,6 +4685,7 @@
           <w:sz w:val="32"/>
           <w:szCs w:val="32"/>
         </w:rPr>
+        <w:lastRenderedPageBreak/>
         <w:t>4.3. Use Case 3</w:t>
       </w:r>
       <w:bookmarkEnd w:id="6"/>
@@ -4840,16 +4843,7 @@
           <w:sz w:val="24"/>
           <w:szCs w:val="24"/>
         </w:rPr>
-        <w:t xml:space="preserve">The system </w:t>
-      </w:r>
-      <w:r>
-        <w:rPr>
-          <w:rFonts w:asciiTheme="majorBidi" w:eastAsia="Times New Roman" w:hAnsiTheme="majorBidi" w:cstheme="majorBidi"/>
-          <w:color w:val="0E101A"/>
-          <w:sz w:val="24"/>
-          <w:szCs w:val="24"/>
-        </w:rPr>
-        <w:t>highlights the notes being played</w:t>
+        <w:t>The system highlights the notes being played</w:t>
       </w:r>
     </w:p>
     <w:p>
@@ -4914,6 +4908,8 @@
       <w:r>
         <w:rPr>
           <w:rFonts w:asciiTheme="majorBidi" w:hAnsiTheme="majorBidi" w:cstheme="majorBidi"/>
+          <w:sz w:val="24"/>
+          <w:szCs w:val="24"/>
         </w:rPr>
         <w:t xml:space="preserve">User pauses playing </w:t>
       </w:r>
@@ -4928,17 +4924,23 @@
         <w:jc w:val="both"/>
         <w:rPr>
           <w:rFonts w:asciiTheme="majorBidi" w:hAnsiTheme="majorBidi" w:cstheme="majorBidi"/>
+          <w:sz w:val="24"/>
+          <w:szCs w:val="24"/>
         </w:rPr>
       </w:pPr>
       <w:r>
         <w:rPr>
           <w:rFonts w:asciiTheme="majorBidi" w:hAnsiTheme="majorBidi" w:cstheme="majorBidi"/>
-        </w:rPr>
-        <w:t>t</w:t>
+          <w:sz w:val="24"/>
+          <w:szCs w:val="24"/>
+        </w:rPr>
+        <w:t>T</w:t>
       </w:r>
       <w:r>
         <w:rPr>
           <w:rFonts w:asciiTheme="majorBidi" w:hAnsiTheme="majorBidi" w:cstheme="majorBidi"/>
+          <w:sz w:val="24"/>
+          <w:szCs w:val="24"/>
         </w:rPr>
         <w:t>he highlighting also pauses</w:t>
       </w:r>
@@ -4953,13 +4955,41 @@
         <w:jc w:val="both"/>
         <w:rPr>
           <w:rFonts w:asciiTheme="majorBidi" w:hAnsiTheme="majorBidi" w:cstheme="majorBidi"/>
+          <w:sz w:val="24"/>
+          <w:szCs w:val="24"/>
         </w:rPr>
       </w:pPr>
       <w:r>
         <w:rPr>
           <w:rFonts w:asciiTheme="majorBidi" w:hAnsiTheme="majorBidi" w:cstheme="majorBidi"/>
-        </w:rPr>
-        <w:t>when users restart playing, the highlighting continues from previous point</w:t>
+          <w:sz w:val="24"/>
+          <w:szCs w:val="24"/>
+        </w:rPr>
+        <w:t>W</w:t>
+      </w:r>
+      <w:r>
+        <w:rPr>
+          <w:rFonts w:asciiTheme="majorBidi" w:hAnsiTheme="majorBidi" w:cstheme="majorBidi"/>
+          <w:sz w:val="24"/>
+          <w:szCs w:val="24"/>
+        </w:rPr>
+        <w:t>hen user</w:t>
+      </w:r>
+      <w:r>
+        <w:rPr>
+          <w:rFonts w:asciiTheme="majorBidi" w:hAnsiTheme="majorBidi" w:cstheme="majorBidi"/>
+          <w:sz w:val="24"/>
+          <w:szCs w:val="24"/>
+        </w:rPr>
+        <w:t>s</w:t>
+      </w:r>
+      <w:r>
+        <w:rPr>
+          <w:rFonts w:asciiTheme="majorBidi" w:hAnsiTheme="majorBidi" w:cstheme="majorBidi"/>
+          <w:sz w:val="24"/>
+          <w:szCs w:val="24"/>
+        </w:rPr>
+        <w:t xml:space="preserve"> restart playing, the highlighting continues from previous point</w:t>
       </w:r>
     </w:p>
     <w:p>
@@ -4980,6 +5010,8 @@
       <w:r>
         <w:rPr>
           <w:rFonts w:asciiTheme="majorBidi" w:hAnsiTheme="majorBidi" w:cstheme="majorBidi"/>
+          <w:sz w:val="24"/>
+          <w:szCs w:val="24"/>
         </w:rPr>
         <w:t>User replays</w:t>
       </w:r>
@@ -5031,7 +5063,27 @@
           <w:sz w:val="24"/>
           <w:szCs w:val="24"/>
         </w:rPr>
-        <w:t xml:space="preserve">The highlighting restarts from beginning </w:t>
+        <w:t>The highlighting restarts from beginning</w:t>
+      </w:r>
+    </w:p>
+    <w:p>
+      <w:pPr>
+        <w:jc w:val="both"/>
+        <w:rPr>
+          <w:rFonts w:asciiTheme="majorBidi" w:eastAsia="Times New Roman" w:hAnsiTheme="majorBidi" w:cstheme="majorBidi"/>
+          <w:color w:val="0E101A"/>
+          <w:sz w:val="24"/>
+          <w:szCs w:val="24"/>
+        </w:rPr>
+      </w:pPr>
+      <w:r>
+        <w:rPr>
+          <w:rFonts w:asciiTheme="majorBidi" w:eastAsia="Times New Roman" w:hAnsiTheme="majorBidi" w:cstheme="majorBidi"/>
+          <w:color w:val="0E101A"/>
+          <w:sz w:val="24"/>
+          <w:szCs w:val="24"/>
+        </w:rPr>
+        <w:t>Postcondition: The notes are highlighted as they are played.</w:t>
       </w:r>
     </w:p>
     <w:p>
@@ -5592,6 +5644,7 @@
           <w:sz w:val="28"/>
           <w:szCs w:val="28"/>
         </w:rPr>
+        <w:lastRenderedPageBreak/>
         <w:t>4.</w:t>
       </w:r>
       <w:r>
@@ -6514,6 +6567,7 @@
           <w:rFonts w:ascii="Times New Roman" w:eastAsia="Times New Roman" w:hAnsi="Times New Roman" w:cs="Times New Roman"/>
           <w:noProof/>
         </w:rPr>
+        <w:lastRenderedPageBreak/>
         <mc:AlternateContent>
           <mc:Choice Requires="wps">
             <w:drawing>

</xml_diff>